<commit_message>
un mic update la baza de date si documentatie
</commit_message>
<xml_diff>
--- a/Documentatie-BD.docx
+++ b/Documentatie-BD.docx
@@ -586,105 +586,131 @@
           <w:sz w:val="28"/>
           <w:szCs w:val="28"/>
         </w:rPr>
-        <w:t>Pentru o gestionare mai usoara a locurilor de parcare, s-a realizat o baza de date cu urmatoarele pentru retinerea urmatoarelor date:</w:t>
-      </w:r>
-    </w:p>
-    <w:p>
-      <w:pPr>
-        <w:rPr>
-          <w:rFonts w:ascii="Times New Roman" w:hAnsi="Times New Roman" w:cs="Times New Roman"/>
-          <w:noProof/>
-          <w:sz w:val="28"/>
-          <w:szCs w:val="28"/>
-        </w:rPr>
-      </w:pPr>
-      <w:r>
-        <w:rPr>
-          <w:rFonts w:ascii="Times New Roman" w:hAnsi="Times New Roman" w:cs="Times New Roman"/>
-          <w:noProof/>
-          <w:sz w:val="28"/>
-          <w:szCs w:val="28"/>
-        </w:rPr>
-        <w:t>- datele personale: in special datele pentru recunoastere unica a persoanei in cauza</w:t>
-      </w:r>
-    </w:p>
-    <w:p>
-      <w:pPr>
-        <w:rPr>
-          <w:rFonts w:ascii="Times New Roman" w:hAnsi="Times New Roman" w:cs="Times New Roman"/>
-          <w:noProof/>
-          <w:sz w:val="28"/>
-          <w:szCs w:val="28"/>
-        </w:rPr>
-      </w:pPr>
-      <w:r>
-        <w:rPr>
-          <w:rFonts w:ascii="Times New Roman" w:hAnsi="Times New Roman" w:cs="Times New Roman"/>
-          <w:noProof/>
-          <w:sz w:val="28"/>
-          <w:szCs w:val="28"/>
-        </w:rPr>
-        <w:t>- datele de contact</w:t>
-      </w:r>
-    </w:p>
-    <w:p>
-      <w:pPr>
-        <w:rPr>
-          <w:rFonts w:ascii="Times New Roman" w:hAnsi="Times New Roman" w:cs="Times New Roman"/>
-          <w:noProof/>
-          <w:sz w:val="28"/>
-          <w:szCs w:val="28"/>
-        </w:rPr>
-      </w:pPr>
-      <w:r>
-        <w:rPr>
-          <w:rFonts w:ascii="Times New Roman" w:hAnsi="Times New Roman" w:cs="Times New Roman"/>
-          <w:noProof/>
-          <w:sz w:val="28"/>
-          <w:szCs w:val="28"/>
-        </w:rPr>
-        <w:t>- retinerea platii</w:t>
-      </w:r>
-    </w:p>
-    <w:p>
-      <w:pPr>
-        <w:rPr>
-          <w:rFonts w:ascii="Times New Roman" w:hAnsi="Times New Roman" w:cs="Times New Roman"/>
-          <w:noProof/>
-          <w:sz w:val="32"/>
-          <w:szCs w:val="32"/>
-        </w:rPr>
-      </w:pPr>
-    </w:p>
-    <w:p>
-      <w:pPr>
-        <w:rPr>
-          <w:rFonts w:ascii="Times New Roman" w:hAnsi="Times New Roman" w:cs="Times New Roman"/>
-          <w:noProof/>
-          <w:sz w:val="32"/>
-          <w:szCs w:val="32"/>
-        </w:rPr>
-      </w:pPr>
-    </w:p>
-    <w:p>
-      <w:pPr>
-        <w:rPr>
-          <w:rFonts w:ascii="Times New Roman" w:hAnsi="Times New Roman" w:cs="Times New Roman"/>
-          <w:noProof/>
-          <w:sz w:val="32"/>
-          <w:szCs w:val="32"/>
-        </w:rPr>
-      </w:pPr>
-    </w:p>
-    <w:p>
-      <w:pPr>
-        <w:rPr>
-          <w:rFonts w:ascii="Times New Roman" w:hAnsi="Times New Roman" w:cs="Times New Roman"/>
-          <w:noProof/>
-          <w:sz w:val="32"/>
-          <w:szCs w:val="32"/>
-        </w:rPr>
-      </w:pPr>
+        <w:t>Pentru o gestionare mai usoara a locurilor de parcare</w:t>
+      </w:r>
+      <w:r>
+        <w:rPr>
+          <w:rFonts w:ascii="Times New Roman" w:hAnsi="Times New Roman" w:cs="Times New Roman"/>
+          <w:noProof/>
+          <w:sz w:val="28"/>
+          <w:szCs w:val="28"/>
+        </w:rPr>
+        <w:t xml:space="preserve"> avem nevoie de urmatoarele informatii:</w:t>
+      </w:r>
+    </w:p>
+    <w:p>
+      <w:pPr>
+        <w:rPr>
+          <w:rFonts w:ascii="Times New Roman" w:hAnsi="Times New Roman" w:cs="Times New Roman"/>
+          <w:noProof/>
+          <w:sz w:val="28"/>
+          <w:szCs w:val="28"/>
+        </w:rPr>
+      </w:pPr>
+      <w:r>
+        <w:rPr>
+          <w:rFonts w:ascii="Times New Roman" w:hAnsi="Times New Roman" w:cs="Times New Roman"/>
+          <w:noProof/>
+          <w:sz w:val="28"/>
+          <w:szCs w:val="28"/>
+        </w:rPr>
+        <w:t>- datele de identificare a persoanei: ne intereseaza in mod special datele care se regasesc pe un buletin, Numele si prenumele, CNP-ul, data_nasterii, sex, adresa, seria si numarul buletinului si localitatea acestuia.</w:t>
+      </w:r>
+    </w:p>
+    <w:p>
+      <w:pPr>
+        <w:rPr>
+          <w:rFonts w:ascii="Times New Roman" w:hAnsi="Times New Roman" w:cs="Times New Roman"/>
+          <w:noProof/>
+          <w:sz w:val="28"/>
+          <w:szCs w:val="28"/>
+        </w:rPr>
+      </w:pPr>
+      <w:r>
+        <w:rPr>
+          <w:rFonts w:ascii="Times New Roman" w:hAnsi="Times New Roman" w:cs="Times New Roman"/>
+          <w:noProof/>
+          <w:sz w:val="28"/>
+          <w:szCs w:val="28"/>
+        </w:rPr>
+        <w:t>- datele de contact: un numar de telefon care este obligatoriu si, optional, un email</w:t>
+      </w:r>
+    </w:p>
+    <w:p>
+      <w:pPr>
+        <w:rPr>
+          <w:rFonts w:ascii="Times New Roman" w:hAnsi="Times New Roman" w:cs="Times New Roman"/>
+          <w:noProof/>
+          <w:sz w:val="28"/>
+          <w:szCs w:val="28"/>
+        </w:rPr>
+      </w:pPr>
+      <w:r>
+        <w:rPr>
+          <w:rFonts w:ascii="Times New Roman" w:hAnsi="Times New Roman" w:cs="Times New Roman"/>
+          <w:noProof/>
+          <w:sz w:val="28"/>
+          <w:szCs w:val="28"/>
+        </w:rPr>
+        <w:t>- detalii despre masina: avem nevoie in mod special de numarul de inmatriculare pentru a-l putea asigna locului de parcare</w:t>
+      </w:r>
+    </w:p>
+    <w:p>
+      <w:pPr>
+        <w:rPr>
+          <w:rFonts w:ascii="Times New Roman" w:hAnsi="Times New Roman" w:cs="Times New Roman"/>
+          <w:noProof/>
+          <w:sz w:val="28"/>
+          <w:szCs w:val="28"/>
+        </w:rPr>
+      </w:pPr>
+      <w:r>
+        <w:rPr>
+          <w:rFonts w:ascii="Times New Roman" w:hAnsi="Times New Roman" w:cs="Times New Roman"/>
+          <w:noProof/>
+          <w:sz w:val="28"/>
+          <w:szCs w:val="28"/>
+        </w:rPr>
+        <w:t>- plata: suma platita reflecta durata inchirierii locului de parcare</w:t>
+      </w:r>
+    </w:p>
+    <w:p>
+      <w:pPr>
+        <w:rPr>
+          <w:rFonts w:ascii="Times New Roman" w:hAnsi="Times New Roman" w:cs="Times New Roman"/>
+          <w:noProof/>
+          <w:sz w:val="28"/>
+          <w:szCs w:val="28"/>
+        </w:rPr>
+      </w:pPr>
+      <w:r>
+        <w:rPr>
+          <w:rFonts w:ascii="Times New Roman" w:hAnsi="Times New Roman" w:cs="Times New Roman"/>
+          <w:noProof/>
+          <w:sz w:val="28"/>
+          <w:szCs w:val="28"/>
+        </w:rPr>
+        <w:t>- locul de parcare respectiv: durata inchirierii si data de inceput</w:t>
+      </w:r>
+    </w:p>
+    <w:p>
+      <w:pPr>
+        <w:rPr>
+          <w:rFonts w:ascii="Times New Roman" w:hAnsi="Times New Roman" w:cs="Times New Roman"/>
+          <w:noProof/>
+          <w:sz w:val="28"/>
+          <w:szCs w:val="28"/>
+        </w:rPr>
+      </w:pPr>
+      <w:r>
+        <w:rPr>
+          <w:rFonts w:ascii="Times New Roman" w:hAnsi="Times New Roman" w:cs="Times New Roman"/>
+          <w:noProof/>
+          <w:sz w:val="28"/>
+          <w:szCs w:val="28"/>
+        </w:rPr>
+        <w:t>- stra</w:t>
+      </w:r>
     </w:p>
     <w:p>
       <w:pPr>
@@ -841,9 +867,11 @@
       <w:pPr>
         <w:rPr>
           <w:rFonts w:ascii="Times New Roman" w:hAnsi="Times New Roman" w:cs="Times New Roman"/>
-          <w:noProof/>
-          <w:sz w:val="28"/>
-          <w:szCs w:val="28"/>
+          <w:b/>
+          <w:bCs/>
+          <w:noProof/>
+          <w:sz w:val="32"/>
+          <w:szCs w:val="32"/>
         </w:rPr>
       </w:pPr>
       <w:r>
@@ -862,6 +890,63 @@
           <w:sz w:val="28"/>
           <w:szCs w:val="28"/>
         </w:rPr>
+        <w:t xml:space="preserve">In proiectare s-au </w:t>
+      </w:r>
+      <w:r>
+        <w:rPr>
+          <w:rFonts w:ascii="Times New Roman" w:hAnsi="Times New Roman" w:cs="Times New Roman"/>
+          <w:noProof/>
+          <w:sz w:val="28"/>
+          <w:szCs w:val="28"/>
+        </w:rPr>
+        <w:t xml:space="preserve">identificat tipurile de </w:t>
+      </w:r>
+      <w:r>
+        <w:rPr>
+          <w:rFonts w:ascii="Times New Roman" w:hAnsi="Times New Roman" w:cs="Times New Roman"/>
+          <w:b/>
+          <w:bCs/>
+          <w:noProof/>
+          <w:sz w:val="28"/>
+          <w:szCs w:val="28"/>
+        </w:rPr>
+        <w:t>relatii</w:t>
+      </w:r>
+      <w:r>
+        <w:rPr>
+          <w:rFonts w:ascii="Times New Roman" w:hAnsi="Times New Roman" w:cs="Times New Roman"/>
+          <w:noProof/>
+          <w:sz w:val="28"/>
+          <w:szCs w:val="28"/>
+        </w:rPr>
+        <w:t xml:space="preserve"> one-to-one si one-to-many.</w:t>
+      </w:r>
+    </w:p>
+    <w:p>
+      <w:pPr>
+        <w:rPr>
+          <w:rFonts w:ascii="Times New Roman" w:hAnsi="Times New Roman" w:cs="Times New Roman"/>
+          <w:noProof/>
+          <w:sz w:val="28"/>
+          <w:szCs w:val="28"/>
+        </w:rPr>
+      </w:pPr>
+      <w:r>
+        <w:rPr>
+          <w:rFonts w:ascii="Times New Roman" w:hAnsi="Times New Roman" w:cs="Times New Roman"/>
+          <w:noProof/>
+          <w:sz w:val="28"/>
+          <w:szCs w:val="28"/>
+        </w:rPr>
+        <w:t xml:space="preserve">      </w:t>
+      </w:r>
+      <w:r>
+        <w:rPr>
+          <w:rFonts w:ascii="Times New Roman" w:hAnsi="Times New Roman" w:cs="Times New Roman"/>
+          <w:noProof/>
+          <w:sz w:val="28"/>
+          <w:szCs w:val="28"/>
+        </w:rPr>
         <w:t xml:space="preserve">Intre tabelele </w:t>
       </w:r>
       <w:r>
@@ -951,6 +1036,15 @@
         </w:rPr>
         <w:t>itate care este unica</w:t>
       </w:r>
+      <w:r>
+        <w:rPr>
+          <w:rFonts w:ascii="Times New Roman" w:hAnsi="Times New Roman" w:cs="Times New Roman"/>
+          <w:noProof/>
+          <w:sz w:val="28"/>
+          <w:szCs w:val="28"/>
+        </w:rPr>
+        <w:t>.</w:t>
+      </w:r>
     </w:p>
     <w:p>
       <w:pPr>
@@ -1030,6 +1124,15 @@
         </w:rPr>
         <w:t xml:space="preserve"> din cauza faptului ca un proprietar poate sa aibe mai multe masini, respectiv o masina poate sa aiba un singur proprietar</w:t>
       </w:r>
+      <w:r>
+        <w:rPr>
+          <w:rFonts w:ascii="Times New Roman" w:hAnsi="Times New Roman" w:cs="Times New Roman"/>
+          <w:noProof/>
+          <w:sz w:val="28"/>
+          <w:szCs w:val="28"/>
+        </w:rPr>
+        <w:t>.</w:t>
+      </w:r>
     </w:p>
     <w:p>
       <w:pPr>
@@ -1338,102 +1441,6 @@
         </w:rPr>
         <w:t xml:space="preserve"> deoarece pe o strada putem avea mai multe locuri de parcare.</w:t>
       </w:r>
-    </w:p>
-    <w:p>
-      <w:pPr>
-        <w:rPr>
-          <w:rFonts w:ascii="Times New Roman" w:hAnsi="Times New Roman" w:cs="Times New Roman"/>
-          <w:b/>
-          <w:bCs/>
-          <w:noProof/>
-          <w:sz w:val="36"/>
-          <w:szCs w:val="36"/>
-        </w:rPr>
-      </w:pPr>
-    </w:p>
-    <w:p>
-      <w:pPr>
-        <w:rPr>
-          <w:rFonts w:ascii="Times New Roman" w:hAnsi="Times New Roman" w:cs="Times New Roman"/>
-          <w:b/>
-          <w:bCs/>
-          <w:noProof/>
-          <w:sz w:val="36"/>
-          <w:szCs w:val="36"/>
-        </w:rPr>
-      </w:pPr>
-    </w:p>
-    <w:p>
-      <w:pPr>
-        <w:rPr>
-          <w:rFonts w:ascii="Times New Roman" w:hAnsi="Times New Roman" w:cs="Times New Roman"/>
-          <w:b/>
-          <w:bCs/>
-          <w:noProof/>
-          <w:sz w:val="36"/>
-          <w:szCs w:val="36"/>
-        </w:rPr>
-      </w:pPr>
-    </w:p>
-    <w:p>
-      <w:pPr>
-        <w:rPr>
-          <w:rFonts w:ascii="Times New Roman" w:hAnsi="Times New Roman" w:cs="Times New Roman"/>
-          <w:b/>
-          <w:bCs/>
-          <w:noProof/>
-          <w:sz w:val="36"/>
-          <w:szCs w:val="36"/>
-        </w:rPr>
-      </w:pPr>
-    </w:p>
-    <w:p>
-      <w:pPr>
-        <w:rPr>
-          <w:rFonts w:ascii="Times New Roman" w:hAnsi="Times New Roman" w:cs="Times New Roman"/>
-          <w:b/>
-          <w:bCs/>
-          <w:noProof/>
-          <w:sz w:val="36"/>
-          <w:szCs w:val="36"/>
-        </w:rPr>
-      </w:pPr>
-    </w:p>
-    <w:p>
-      <w:pPr>
-        <w:rPr>
-          <w:rFonts w:ascii="Times New Roman" w:hAnsi="Times New Roman" w:cs="Times New Roman"/>
-          <w:b/>
-          <w:bCs/>
-          <w:noProof/>
-          <w:sz w:val="36"/>
-          <w:szCs w:val="36"/>
-        </w:rPr>
-      </w:pPr>
-    </w:p>
-    <w:p>
-      <w:pPr>
-        <w:rPr>
-          <w:rFonts w:ascii="Times New Roman" w:hAnsi="Times New Roman" w:cs="Times New Roman"/>
-          <w:b/>
-          <w:bCs/>
-          <w:noProof/>
-          <w:sz w:val="36"/>
-          <w:szCs w:val="36"/>
-        </w:rPr>
-      </w:pPr>
-    </w:p>
-    <w:p>
-      <w:pPr>
-        <w:rPr>
-          <w:rFonts w:ascii="Times New Roman" w:hAnsi="Times New Roman" w:cs="Times New Roman"/>
-          <w:b/>
-          <w:bCs/>
-          <w:noProof/>
-          <w:sz w:val="36"/>
-          <w:szCs w:val="36"/>
-        </w:rPr>
-      </w:pPr>
     </w:p>
     <w:p>
       <w:pPr>
@@ -1556,8 +1563,1138 @@
           <w:sz w:val="32"/>
           <w:szCs w:val="32"/>
         </w:rPr>
+        <w:lastRenderedPageBreak/>
         <w:t>Descrierea constrangerilor folosite si de ce au fost acestea necesare</w:t>
       </w:r>
+    </w:p>
+    <w:p>
+      <w:pPr>
+        <w:rPr>
+          <w:rFonts w:ascii="Times New Roman" w:hAnsi="Times New Roman" w:cs="Times New Roman"/>
+          <w:noProof/>
+          <w:sz w:val="28"/>
+          <w:szCs w:val="28"/>
+        </w:rPr>
+      </w:pPr>
+      <w:r>
+        <w:rPr>
+          <w:rFonts w:ascii="Times New Roman" w:hAnsi="Times New Roman" w:cs="Times New Roman"/>
+          <w:b/>
+          <w:bCs/>
+          <w:noProof/>
+          <w:sz w:val="32"/>
+          <w:szCs w:val="32"/>
+        </w:rPr>
+        <w:t xml:space="preserve">      </w:t>
+      </w:r>
+      <w:r>
+        <w:rPr>
+          <w:rFonts w:ascii="Times New Roman" w:hAnsi="Times New Roman" w:cs="Times New Roman"/>
+          <w:noProof/>
+          <w:sz w:val="28"/>
+          <w:szCs w:val="28"/>
+        </w:rPr>
+        <w:t xml:space="preserve">Am aplicat o constrangere putea a valida datele de intrare sa fie doar litere pe urmatoarele atribute: </w:t>
+      </w:r>
+      <w:r>
+        <w:rPr>
+          <w:rFonts w:ascii="Times New Roman" w:hAnsi="Times New Roman" w:cs="Times New Roman"/>
+          <w:noProof/>
+          <w:sz w:val="28"/>
+          <w:szCs w:val="28"/>
+        </w:rPr>
+        <w:t>nume, prenume (</w:t>
+      </w:r>
+      <w:r>
+        <w:rPr>
+          <w:rFonts w:ascii="Times New Roman" w:hAnsi="Times New Roman" w:cs="Times New Roman"/>
+          <w:b/>
+          <w:bCs/>
+          <w:noProof/>
+          <w:sz w:val="28"/>
+          <w:szCs w:val="28"/>
+        </w:rPr>
+        <w:t>proprietari</w:t>
+      </w:r>
+      <w:r>
+        <w:rPr>
+          <w:rFonts w:ascii="Times New Roman" w:hAnsi="Times New Roman" w:cs="Times New Roman"/>
+          <w:noProof/>
+          <w:sz w:val="28"/>
+          <w:szCs w:val="28"/>
+        </w:rPr>
+        <w:t>), marca, culoare (</w:t>
+      </w:r>
+      <w:r>
+        <w:rPr>
+          <w:rFonts w:ascii="Times New Roman" w:hAnsi="Times New Roman" w:cs="Times New Roman"/>
+          <w:b/>
+          <w:bCs/>
+          <w:noProof/>
+          <w:sz w:val="28"/>
+          <w:szCs w:val="28"/>
+        </w:rPr>
+        <w:t>masini</w:t>
+      </w:r>
+      <w:r>
+        <w:rPr>
+          <w:rFonts w:ascii="Times New Roman" w:hAnsi="Times New Roman" w:cs="Times New Roman"/>
+          <w:noProof/>
+          <w:sz w:val="28"/>
+          <w:szCs w:val="28"/>
+        </w:rPr>
+        <w:t>), denumire, cartier (</w:t>
+      </w:r>
+      <w:r>
+        <w:rPr>
+          <w:rFonts w:ascii="Times New Roman" w:hAnsi="Times New Roman" w:cs="Times New Roman"/>
+          <w:b/>
+          <w:bCs/>
+          <w:noProof/>
+          <w:sz w:val="28"/>
+          <w:szCs w:val="28"/>
+        </w:rPr>
+        <w:t>strazi</w:t>
+      </w:r>
+      <w:r>
+        <w:rPr>
+          <w:rFonts w:ascii="Times New Roman" w:hAnsi="Times New Roman" w:cs="Times New Roman"/>
+          <w:noProof/>
+          <w:sz w:val="28"/>
+          <w:szCs w:val="28"/>
+        </w:rPr>
+        <w:t>)</w:t>
+      </w:r>
+    </w:p>
+    <w:p>
+      <w:pPr>
+        <w:rPr>
+          <w:rFonts w:ascii="Times New Roman" w:hAnsi="Times New Roman" w:cs="Times New Roman"/>
+          <w:noProof/>
+          <w:sz w:val="28"/>
+          <w:szCs w:val="28"/>
+        </w:rPr>
+      </w:pPr>
+      <w:r>
+        <w:rPr>
+          <w:rFonts w:ascii="Times New Roman" w:hAnsi="Times New Roman" w:cs="Times New Roman"/>
+          <w:noProof/>
+          <w:sz w:val="28"/>
+          <w:szCs w:val="28"/>
+        </w:rPr>
+        <w:t xml:space="preserve">      </w:t>
+      </w:r>
+      <w:r>
+        <w:rPr>
+          <w:rFonts w:ascii="Times New Roman" w:hAnsi="Times New Roman" w:cs="Times New Roman"/>
+          <w:noProof/>
+          <w:sz w:val="28"/>
+          <w:szCs w:val="28"/>
+        </w:rPr>
+        <w:t xml:space="preserve">In tabela </w:t>
+      </w:r>
+      <w:r>
+        <w:rPr>
+          <w:rFonts w:ascii="Times New Roman" w:hAnsi="Times New Roman" w:cs="Times New Roman"/>
+          <w:b/>
+          <w:bCs/>
+          <w:noProof/>
+          <w:sz w:val="28"/>
+          <w:szCs w:val="28"/>
+        </w:rPr>
+        <w:t>carti_de_identitate</w:t>
+      </w:r>
+      <w:r>
+        <w:rPr>
+          <w:rFonts w:ascii="Times New Roman" w:hAnsi="Times New Roman" w:cs="Times New Roman"/>
+          <w:noProof/>
+          <w:sz w:val="28"/>
+          <w:szCs w:val="28"/>
+        </w:rPr>
+        <w:t xml:space="preserve"> avem urmatoarele constrangeri:</w:t>
+      </w:r>
+    </w:p>
+    <w:p>
+      <w:pPr>
+        <w:rPr>
+          <w:rFonts w:ascii="Times New Roman" w:hAnsi="Times New Roman" w:cs="Times New Roman"/>
+          <w:noProof/>
+          <w:sz w:val="28"/>
+          <w:szCs w:val="28"/>
+        </w:rPr>
+      </w:pPr>
+      <w:r>
+        <w:rPr>
+          <w:rFonts w:ascii="Times New Roman" w:hAnsi="Times New Roman" w:cs="Times New Roman"/>
+          <w:b/>
+          <w:bCs/>
+          <w:noProof/>
+          <w:sz w:val="28"/>
+          <w:szCs w:val="28"/>
+        </w:rPr>
+        <w:t xml:space="preserve">- CNP-ul: </w:t>
+      </w:r>
+      <w:r>
+        <w:rPr>
+          <w:rFonts w:ascii="Times New Roman" w:hAnsi="Times New Roman" w:cs="Times New Roman"/>
+          <w:noProof/>
+          <w:sz w:val="28"/>
+          <w:szCs w:val="28"/>
+        </w:rPr>
+        <w:t xml:space="preserve">sa </w:t>
+      </w:r>
+      <w:r>
+        <w:rPr>
+          <w:rFonts w:ascii="Times New Roman" w:hAnsi="Times New Roman" w:cs="Times New Roman"/>
+          <w:noProof/>
+          <w:sz w:val="28"/>
+          <w:szCs w:val="28"/>
+        </w:rPr>
+        <w:t>fie unic si de forma:</w:t>
+      </w:r>
+    </w:p>
+    <w:p>
+      <w:pPr>
+        <w:jc w:val="center"/>
+        <w:rPr>
+          <w:rFonts w:ascii="Times New Roman" w:hAnsi="Times New Roman" w:cs="Times New Roman"/>
+          <w:noProof/>
+          <w:sz w:val="24"/>
+          <w:szCs w:val="24"/>
+        </w:rPr>
+      </w:pPr>
+      <w:r>
+        <w:rPr>
+          <w:rFonts w:ascii="Times New Roman" w:hAnsi="Times New Roman" w:cs="Times New Roman"/>
+          <w:noProof/>
+          <w:sz w:val="24"/>
+          <w:szCs w:val="24"/>
+        </w:rPr>
+        <w:t>(1|2|5|6)  [0-9][0-9]  (0|1)[0-9]  (0|1|2|3)[0-9]  (0|1|2|3|4|5)[0-9]  [0-9][0-9][0-9]  [0</w:t>
+      </w:r>
+      <w:r>
+        <w:rPr>
+          <w:rFonts w:ascii="Times New Roman" w:hAnsi="Times New Roman" w:cs="Times New Roman"/>
+          <w:noProof/>
+          <w:sz w:val="24"/>
+          <w:szCs w:val="24"/>
+        </w:rPr>
+        <w:t>-</w:t>
+      </w:r>
+      <w:r>
+        <w:rPr>
+          <w:rFonts w:ascii="Times New Roman" w:hAnsi="Times New Roman" w:cs="Times New Roman"/>
+          <w:noProof/>
+          <w:sz w:val="24"/>
+          <w:szCs w:val="24"/>
+        </w:rPr>
+        <w:t>9]</w:t>
+      </w:r>
+    </w:p>
+    <w:p>
+      <w:pPr>
+        <w:rPr>
+          <w:rFonts w:ascii="Times New Roman" w:hAnsi="Times New Roman" w:cs="Times New Roman"/>
+          <w:noProof/>
+          <w:sz w:val="24"/>
+          <w:szCs w:val="24"/>
+        </w:rPr>
+      </w:pPr>
+      <w:r>
+        <w:rPr>
+          <w:rFonts w:ascii="Times New Roman" w:hAnsi="Times New Roman" w:cs="Times New Roman"/>
+          <w:noProof/>
+          <w:sz w:val="24"/>
+          <w:szCs w:val="24"/>
+        </w:rPr>
+        <w:t xml:space="preserve">              </w:t>
+      </w:r>
+      <w:r>
+        <w:rPr>
+          <w:rFonts w:ascii="Times New Roman" w:hAnsi="Times New Roman" w:cs="Times New Roman"/>
+          <w:noProof/>
+          <w:sz w:val="24"/>
+          <w:szCs w:val="24"/>
+        </w:rPr>
+        <w:t xml:space="preserve"> </w:t>
+      </w:r>
+      <w:r>
+        <w:rPr>
+          <w:rFonts w:ascii="Times New Roman" w:hAnsi="Times New Roman" w:cs="Times New Roman"/>
+          <w:noProof/>
+          <w:sz w:val="24"/>
+          <w:szCs w:val="24"/>
+        </w:rPr>
+        <w:t>S             AA            LL              ZZ                      JJ                      NNN             C</w:t>
+      </w:r>
+    </w:p>
+    <w:p>
+      <w:pPr>
+        <w:rPr>
+          <w:rFonts w:ascii="Times New Roman" w:hAnsi="Times New Roman" w:cs="Times New Roman"/>
+          <w:noProof/>
+          <w:sz w:val="28"/>
+          <w:szCs w:val="28"/>
+        </w:rPr>
+      </w:pPr>
+      <w:r>
+        <w:rPr>
+          <w:rFonts w:ascii="Times New Roman" w:hAnsi="Times New Roman" w:cs="Times New Roman"/>
+          <w:b/>
+          <w:bCs/>
+          <w:noProof/>
+          <w:sz w:val="24"/>
+          <w:szCs w:val="24"/>
+        </w:rPr>
+        <w:t xml:space="preserve">- </w:t>
+      </w:r>
+      <w:r>
+        <w:rPr>
+          <w:rFonts w:ascii="Times New Roman" w:hAnsi="Times New Roman" w:cs="Times New Roman"/>
+          <w:b/>
+          <w:bCs/>
+          <w:noProof/>
+          <w:sz w:val="28"/>
+          <w:szCs w:val="28"/>
+        </w:rPr>
+        <w:t>sex:</w:t>
+      </w:r>
+      <w:r>
+        <w:rPr>
+          <w:rFonts w:ascii="Times New Roman" w:hAnsi="Times New Roman" w:cs="Times New Roman"/>
+          <w:noProof/>
+          <w:sz w:val="28"/>
+          <w:szCs w:val="28"/>
+        </w:rPr>
+        <w:t xml:space="preserve"> list of values: M/F</w:t>
+      </w:r>
+    </w:p>
+    <w:p>
+      <w:pPr>
+        <w:rPr>
+          <w:rFonts w:ascii="Times New Roman" w:hAnsi="Times New Roman" w:cs="Times New Roman"/>
+          <w:b/>
+          <w:bCs/>
+          <w:noProof/>
+          <w:sz w:val="28"/>
+          <w:szCs w:val="28"/>
+        </w:rPr>
+      </w:pPr>
+      <w:r>
+        <w:rPr>
+          <w:rFonts w:ascii="Times New Roman" w:hAnsi="Times New Roman" w:cs="Times New Roman"/>
+          <w:b/>
+          <w:bCs/>
+          <w:noProof/>
+          <w:sz w:val="28"/>
+          <w:szCs w:val="28"/>
+        </w:rPr>
+        <w:t>- serie_nr</w:t>
+      </w:r>
+      <w:r>
+        <w:rPr>
+          <w:rFonts w:ascii="Times New Roman" w:hAnsi="Times New Roman" w:cs="Times New Roman"/>
+          <w:b/>
+          <w:bCs/>
+          <w:noProof/>
+          <w:sz w:val="28"/>
+          <w:szCs w:val="28"/>
+        </w:rPr>
+        <w:t xml:space="preserve">: </w:t>
+      </w:r>
+      <w:r>
+        <w:rPr>
+          <w:rFonts w:ascii="Times New Roman" w:hAnsi="Times New Roman" w:cs="Times New Roman"/>
+          <w:noProof/>
+          <w:sz w:val="28"/>
+          <w:szCs w:val="28"/>
+        </w:rPr>
+        <w:t>TO DO</w:t>
+      </w:r>
+    </w:p>
+    <w:p>
+      <w:pPr>
+        <w:rPr>
+          <w:rFonts w:ascii="Times New Roman" w:hAnsi="Times New Roman" w:cs="Times New Roman"/>
+          <w:noProof/>
+          <w:sz w:val="28"/>
+          <w:szCs w:val="28"/>
+        </w:rPr>
+      </w:pPr>
+    </w:p>
+    <w:p>
+      <w:pPr>
+        <w:rPr>
+          <w:rFonts w:ascii="Times New Roman" w:hAnsi="Times New Roman" w:cs="Times New Roman"/>
+          <w:noProof/>
+          <w:sz w:val="28"/>
+          <w:szCs w:val="28"/>
+        </w:rPr>
+      </w:pPr>
+      <w:r>
+        <w:rPr>
+          <w:rFonts w:ascii="Times New Roman" w:hAnsi="Times New Roman" w:cs="Times New Roman"/>
+          <w:noProof/>
+          <w:sz w:val="28"/>
+          <w:szCs w:val="28"/>
+        </w:rPr>
+        <w:t xml:space="preserve">      In tabela </w:t>
+      </w:r>
+      <w:r>
+        <w:rPr>
+          <w:rFonts w:ascii="Times New Roman" w:hAnsi="Times New Roman" w:cs="Times New Roman"/>
+          <w:b/>
+          <w:bCs/>
+          <w:noProof/>
+          <w:sz w:val="28"/>
+          <w:szCs w:val="28"/>
+        </w:rPr>
+        <w:t>proprietar:</w:t>
+      </w:r>
+    </w:p>
+    <w:p>
+      <w:pPr>
+        <w:rPr>
+          <w:rFonts w:ascii="Times New Roman" w:hAnsi="Times New Roman" w:cs="Times New Roman"/>
+          <w:noProof/>
+          <w:sz w:val="28"/>
+          <w:szCs w:val="28"/>
+        </w:rPr>
+      </w:pPr>
+      <w:r>
+        <w:rPr>
+          <w:rFonts w:ascii="Times New Roman" w:hAnsi="Times New Roman" w:cs="Times New Roman"/>
+          <w:b/>
+          <w:bCs/>
+          <w:noProof/>
+          <w:sz w:val="28"/>
+          <w:szCs w:val="28"/>
+        </w:rPr>
+        <w:t>- telefon:</w:t>
+      </w:r>
+      <w:r>
+        <w:rPr>
+          <w:rFonts w:ascii="Times New Roman" w:hAnsi="Times New Roman" w:cs="Times New Roman"/>
+          <w:noProof/>
+          <w:sz w:val="28"/>
+          <w:szCs w:val="28"/>
+        </w:rPr>
+        <w:t xml:space="preserve"> </w:t>
+      </w:r>
+      <w:r>
+        <w:rPr>
+          <w:rFonts w:ascii="Times New Roman" w:hAnsi="Times New Roman" w:cs="Times New Roman"/>
+          <w:noProof/>
+          <w:sz w:val="28"/>
+          <w:szCs w:val="28"/>
+        </w:rPr>
+        <w:t>sa aibe prim</w:t>
+      </w:r>
+      <w:r>
+        <w:rPr>
+          <w:rFonts w:ascii="Times New Roman" w:hAnsi="Times New Roman" w:cs="Times New Roman"/>
+          <w:noProof/>
+          <w:sz w:val="28"/>
+          <w:szCs w:val="28"/>
+        </w:rPr>
+        <w:t>a</w:t>
+      </w:r>
+      <w:r>
+        <w:rPr>
+          <w:rFonts w:ascii="Times New Roman" w:hAnsi="Times New Roman" w:cs="Times New Roman"/>
+          <w:noProof/>
+          <w:sz w:val="28"/>
+          <w:szCs w:val="28"/>
+        </w:rPr>
+        <w:t xml:space="preserve"> cifr</w:t>
+      </w:r>
+      <w:r>
+        <w:rPr>
+          <w:rFonts w:ascii="Times New Roman" w:hAnsi="Times New Roman" w:cs="Times New Roman"/>
+          <w:noProof/>
+          <w:sz w:val="28"/>
+          <w:szCs w:val="28"/>
+        </w:rPr>
+        <w:t>a</w:t>
+      </w:r>
+      <w:r>
+        <w:rPr>
+          <w:rFonts w:ascii="Times New Roman" w:hAnsi="Times New Roman" w:cs="Times New Roman"/>
+          <w:noProof/>
+          <w:sz w:val="28"/>
+          <w:szCs w:val="28"/>
+        </w:rPr>
+        <w:t xml:space="preserve"> 0</w:t>
+      </w:r>
+      <w:r>
+        <w:rPr>
+          <w:rFonts w:ascii="Times New Roman" w:hAnsi="Times New Roman" w:cs="Times New Roman"/>
+          <w:noProof/>
+          <w:sz w:val="28"/>
+          <w:szCs w:val="28"/>
+        </w:rPr>
+        <w:t xml:space="preserve"> si urmatoarea 2 sau 7 (am adaugat 2 pentru telefoanele fixe si 7 pentru telefoanele mobile)</w:t>
+      </w:r>
+      <w:r>
+        <w:rPr>
+          <w:rFonts w:ascii="Times New Roman" w:hAnsi="Times New Roman" w:cs="Times New Roman"/>
+          <w:noProof/>
+          <w:sz w:val="28"/>
+          <w:szCs w:val="28"/>
+        </w:rPr>
+        <w:t xml:space="preserve">, </w:t>
+      </w:r>
+      <w:r>
+        <w:rPr>
+          <w:rFonts w:ascii="Times New Roman" w:hAnsi="Times New Roman" w:cs="Times New Roman"/>
+          <w:noProof/>
+          <w:sz w:val="28"/>
+          <w:szCs w:val="28"/>
+        </w:rPr>
+        <w:t xml:space="preserve">o lungime de </w:t>
+      </w:r>
+      <w:r>
+        <w:rPr>
+          <w:rFonts w:ascii="Times New Roman" w:hAnsi="Times New Roman" w:cs="Times New Roman"/>
+          <w:noProof/>
+          <w:sz w:val="28"/>
+          <w:szCs w:val="28"/>
+        </w:rPr>
+        <w:t>10 cifre si unic.</w:t>
+      </w:r>
+    </w:p>
+    <w:p>
+      <w:pPr>
+        <w:rPr>
+          <w:rFonts w:ascii="Times New Roman" w:hAnsi="Times New Roman" w:cs="Times New Roman"/>
+          <w:noProof/>
+          <w:sz w:val="28"/>
+          <w:szCs w:val="28"/>
+        </w:rPr>
+      </w:pPr>
+      <w:r>
+        <w:rPr>
+          <w:rFonts w:ascii="Times New Roman" w:hAnsi="Times New Roman" w:cs="Times New Roman"/>
+          <w:b/>
+          <w:bCs/>
+          <w:noProof/>
+          <w:sz w:val="28"/>
+          <w:szCs w:val="28"/>
+        </w:rPr>
+        <w:t>- email:</w:t>
+      </w:r>
+      <w:r>
+        <w:rPr>
+          <w:rFonts w:ascii="Times New Roman" w:hAnsi="Times New Roman" w:cs="Times New Roman"/>
+          <w:noProof/>
+          <w:sz w:val="28"/>
+          <w:szCs w:val="28"/>
+        </w:rPr>
+        <w:t xml:space="preserve"> sa fie</w:t>
+      </w:r>
+      <w:r>
+        <w:rPr>
+          <w:rFonts w:ascii="Times New Roman" w:hAnsi="Times New Roman" w:cs="Times New Roman"/>
+          <w:noProof/>
+          <w:sz w:val="28"/>
+          <w:szCs w:val="28"/>
+        </w:rPr>
+        <w:t xml:space="preserve"> de forma </w:t>
+      </w:r>
+      <w:hyperlink r:id="rId9" w:history="1">
+        <w:r>
+          <w:rPr>
+            <w:rStyle w:val="Hyperlink"/>
+            <w:rFonts w:ascii="Times New Roman" w:hAnsi="Times New Roman" w:cs="Times New Roman"/>
+            <w:noProof/>
+            <w:sz w:val="28"/>
+            <w:szCs w:val="28"/>
+          </w:rPr>
+          <w:t>a@b.c</w:t>
+        </w:r>
+      </w:hyperlink>
+      <w:r>
+        <w:rPr>
+          <w:rFonts w:ascii="Times New Roman" w:hAnsi="Times New Roman" w:cs="Times New Roman"/>
+          <w:noProof/>
+          <w:sz w:val="28"/>
+          <w:szCs w:val="28"/>
+        </w:rPr>
+        <w:t xml:space="preserve"> si unic.</w:t>
+      </w:r>
+    </w:p>
+    <w:p>
+      <w:pPr>
+        <w:rPr>
+          <w:rFonts w:ascii="Times New Roman" w:hAnsi="Times New Roman" w:cs="Times New Roman"/>
+          <w:noProof/>
+          <w:sz w:val="28"/>
+          <w:szCs w:val="28"/>
+        </w:rPr>
+      </w:pPr>
+    </w:p>
+    <w:p>
+      <w:pPr>
+        <w:rPr>
+          <w:rFonts w:ascii="Times New Roman" w:hAnsi="Times New Roman" w:cs="Times New Roman"/>
+          <w:b/>
+          <w:bCs/>
+          <w:noProof/>
+          <w:sz w:val="28"/>
+          <w:szCs w:val="28"/>
+        </w:rPr>
+      </w:pPr>
+      <w:r>
+        <w:rPr>
+          <w:rFonts w:ascii="Times New Roman" w:hAnsi="Times New Roman" w:cs="Times New Roman"/>
+          <w:noProof/>
+          <w:sz w:val="28"/>
+          <w:szCs w:val="28"/>
+        </w:rPr>
+        <w:t xml:space="preserve">      In tabela </w:t>
+      </w:r>
+      <w:r>
+        <w:rPr>
+          <w:rFonts w:ascii="Times New Roman" w:hAnsi="Times New Roman" w:cs="Times New Roman"/>
+          <w:b/>
+          <w:bCs/>
+          <w:noProof/>
+          <w:sz w:val="28"/>
+          <w:szCs w:val="28"/>
+        </w:rPr>
+        <w:t>masini:</w:t>
+      </w:r>
+    </w:p>
+    <w:p>
+      <w:pPr>
+        <w:rPr>
+          <w:rFonts w:ascii="Times New Roman" w:hAnsi="Times New Roman" w:cs="Times New Roman"/>
+          <w:noProof/>
+          <w:sz w:val="28"/>
+          <w:szCs w:val="28"/>
+        </w:rPr>
+      </w:pPr>
+      <w:r>
+        <w:rPr>
+          <w:rFonts w:ascii="Times New Roman" w:hAnsi="Times New Roman" w:cs="Times New Roman"/>
+          <w:b/>
+          <w:bCs/>
+          <w:noProof/>
+          <w:sz w:val="28"/>
+          <w:szCs w:val="28"/>
+        </w:rPr>
+        <w:t xml:space="preserve">- model: </w:t>
+      </w:r>
+      <w:r>
+        <w:rPr>
+          <w:rFonts w:ascii="Times New Roman" w:hAnsi="Times New Roman" w:cs="Times New Roman"/>
+          <w:noProof/>
+          <w:sz w:val="28"/>
+          <w:szCs w:val="28"/>
+        </w:rPr>
+        <w:t>m-am decis sa nu folosesc vreo constrangere datorita faptului ca pot exista modele care sa contina doar litere (Tiguan), litere si cifre (Golf 7) sau doar cifre (modele de la Porsche: 911, 912 etc)</w:t>
+      </w:r>
+    </w:p>
+    <w:p>
+      <w:pPr>
+        <w:rPr>
+          <w:rFonts w:ascii="Times New Roman" w:hAnsi="Times New Roman" w:cs="Times New Roman"/>
+          <w:noProof/>
+          <w:sz w:val="28"/>
+          <w:szCs w:val="28"/>
+        </w:rPr>
+      </w:pPr>
+      <w:r>
+        <w:rPr>
+          <w:rFonts w:ascii="Times New Roman" w:hAnsi="Times New Roman" w:cs="Times New Roman"/>
+          <w:b/>
+          <w:bCs/>
+          <w:noProof/>
+          <w:sz w:val="28"/>
+          <w:szCs w:val="28"/>
+        </w:rPr>
+        <w:t>- nr_inmatriculare:</w:t>
+      </w:r>
+      <w:r>
+        <w:rPr>
+          <w:rFonts w:ascii="Times New Roman" w:hAnsi="Times New Roman" w:cs="Times New Roman"/>
+          <w:noProof/>
+          <w:sz w:val="28"/>
+          <w:szCs w:val="28"/>
+        </w:rPr>
+        <w:t xml:space="preserve"> sa fie de forma: LL-DD-LLL, L-DD-LLL sau L-DDD-LLL, unde L-litera si D-cifra. Am ales sa adaug aceasta constrangere datorita numerelor de inmatriculare din Bucuresti</w:t>
+      </w:r>
+      <w:r>
+        <w:rPr>
+          <w:rFonts w:ascii="Times New Roman" w:hAnsi="Times New Roman" w:cs="Times New Roman"/>
+          <w:noProof/>
+          <w:sz w:val="28"/>
+          <w:szCs w:val="28"/>
+        </w:rPr>
+        <w:t>. Pe langa forma, sa fie si unic.</w:t>
+      </w:r>
+    </w:p>
+    <w:p>
+      <w:pPr>
+        <w:rPr>
+          <w:rFonts w:ascii="Times New Roman" w:hAnsi="Times New Roman" w:cs="Times New Roman"/>
+          <w:noProof/>
+          <w:sz w:val="28"/>
+          <w:szCs w:val="28"/>
+        </w:rPr>
+      </w:pPr>
+      <w:r>
+        <w:rPr>
+          <w:rFonts w:ascii="Times New Roman" w:hAnsi="Times New Roman" w:cs="Times New Roman"/>
+          <w:b/>
+          <w:bCs/>
+          <w:noProof/>
+          <w:sz w:val="28"/>
+          <w:szCs w:val="28"/>
+        </w:rPr>
+        <w:t>- an_fabricatie:</w:t>
+      </w:r>
+      <w:r>
+        <w:rPr>
+          <w:rFonts w:ascii="Times New Roman" w:hAnsi="Times New Roman" w:cs="Times New Roman"/>
+          <w:noProof/>
+          <w:sz w:val="28"/>
+          <w:szCs w:val="28"/>
+        </w:rPr>
+        <w:t xml:space="preserve"> list of ranges: </w:t>
+      </w:r>
+      <w:r>
+        <w:rPr>
+          <w:rFonts w:ascii="Times New Roman" w:hAnsi="Times New Roman" w:cs="Times New Roman"/>
+          <w:noProof/>
+          <w:sz w:val="28"/>
+          <w:szCs w:val="28"/>
+        </w:rPr>
+        <w:t>19</w:t>
+      </w:r>
+      <w:r>
+        <w:rPr>
+          <w:rFonts w:ascii="Times New Roman" w:hAnsi="Times New Roman" w:cs="Times New Roman"/>
+          <w:noProof/>
+          <w:sz w:val="28"/>
+          <w:szCs w:val="28"/>
+        </w:rPr>
+        <w:t>5</w:t>
+      </w:r>
+      <w:r>
+        <w:rPr>
+          <w:rFonts w:ascii="Times New Roman" w:hAnsi="Times New Roman" w:cs="Times New Roman"/>
+          <w:noProof/>
+          <w:sz w:val="28"/>
+          <w:szCs w:val="28"/>
+        </w:rPr>
+        <w:t>0</w:t>
+      </w:r>
+      <w:r>
+        <w:rPr>
+          <w:rFonts w:ascii="Times New Roman" w:hAnsi="Times New Roman" w:cs="Times New Roman"/>
+          <w:noProof/>
+          <w:sz w:val="28"/>
+          <w:szCs w:val="28"/>
+        </w:rPr>
+        <w:t xml:space="preserve"> – anul curent.</w:t>
+      </w:r>
+      <w:r>
+        <w:rPr>
+          <w:rFonts w:ascii="Times New Roman" w:hAnsi="Times New Roman" w:cs="Times New Roman"/>
+          <w:noProof/>
+          <w:sz w:val="28"/>
+          <w:szCs w:val="28"/>
+        </w:rPr>
+        <w:t xml:space="preserve"> Am ales o plaja mai mare pentru masinile de epoca.</w:t>
+      </w:r>
+    </w:p>
+    <w:p>
+      <w:pPr>
+        <w:rPr>
+          <w:rFonts w:ascii="Times New Roman" w:hAnsi="Times New Roman" w:cs="Times New Roman"/>
+          <w:noProof/>
+          <w:sz w:val="28"/>
+          <w:szCs w:val="28"/>
+        </w:rPr>
+      </w:pPr>
+      <w:r>
+        <w:rPr>
+          <w:rFonts w:ascii="Times New Roman" w:hAnsi="Times New Roman" w:cs="Times New Roman"/>
+          <w:b/>
+          <w:bCs/>
+          <w:noProof/>
+          <w:sz w:val="28"/>
+          <w:szCs w:val="28"/>
+        </w:rPr>
+        <w:t>- capacitate_motor:</w:t>
+      </w:r>
+      <w:r>
+        <w:rPr>
+          <w:rFonts w:ascii="Times New Roman" w:hAnsi="Times New Roman" w:cs="Times New Roman"/>
+          <w:noProof/>
+          <w:sz w:val="28"/>
+          <w:szCs w:val="28"/>
+        </w:rPr>
+        <w:t xml:space="preserve"> </w:t>
+      </w:r>
+      <w:r>
+        <w:rPr>
+          <w:rFonts w:ascii="Times New Roman" w:hAnsi="Times New Roman" w:cs="Times New Roman"/>
+          <w:noProof/>
+          <w:sz w:val="28"/>
+          <w:szCs w:val="28"/>
+        </w:rPr>
+        <w:t xml:space="preserve">list of ranges: </w:t>
+      </w:r>
+      <w:r>
+        <w:rPr>
+          <w:rFonts w:ascii="Times New Roman" w:hAnsi="Times New Roman" w:cs="Times New Roman"/>
+          <w:noProof/>
+          <w:sz w:val="28"/>
+          <w:szCs w:val="28"/>
+        </w:rPr>
+        <w:t xml:space="preserve">0-9999. Am ales o plaja mare pentru a putea include masinile electrice (care au capacitatea motor 0), masinile normale ( in jur </w:t>
+      </w:r>
+      <w:r>
+        <w:rPr>
+          <w:rFonts w:ascii="Times New Roman" w:hAnsi="Times New Roman" w:cs="Times New Roman"/>
+          <w:noProof/>
+          <w:sz w:val="28"/>
+          <w:szCs w:val="28"/>
+        </w:rPr>
+        <w:lastRenderedPageBreak/>
+        <w:t>de 1000-2399) dar si masini cu capacitate mare (peste 6000</w:t>
+      </w:r>
+      <w:r>
+        <w:rPr>
+          <w:rFonts w:ascii="Times New Roman" w:hAnsi="Times New Roman" w:cs="Times New Roman"/>
+          <w:noProof/>
+          <w:sz w:val="28"/>
+          <w:szCs w:val="28"/>
+        </w:rPr>
+        <w:t>, in special cele de epoca</w:t>
+      </w:r>
+      <w:r>
+        <w:rPr>
+          <w:rFonts w:ascii="Times New Roman" w:hAnsi="Times New Roman" w:cs="Times New Roman"/>
+          <w:noProof/>
+          <w:sz w:val="28"/>
+          <w:szCs w:val="28"/>
+        </w:rPr>
+        <w:t>).</w:t>
+      </w:r>
+    </w:p>
+    <w:p>
+      <w:pPr>
+        <w:rPr>
+          <w:rFonts w:ascii="Times New Roman" w:hAnsi="Times New Roman" w:cs="Times New Roman"/>
+          <w:noProof/>
+          <w:sz w:val="28"/>
+          <w:szCs w:val="28"/>
+        </w:rPr>
+      </w:pPr>
+    </w:p>
+    <w:p>
+      <w:pPr>
+        <w:rPr>
+          <w:rFonts w:ascii="Times New Roman" w:hAnsi="Times New Roman" w:cs="Times New Roman"/>
+          <w:noProof/>
+          <w:sz w:val="28"/>
+          <w:szCs w:val="28"/>
+        </w:rPr>
+      </w:pPr>
+      <w:r>
+        <w:rPr>
+          <w:rFonts w:ascii="Times New Roman" w:hAnsi="Times New Roman" w:cs="Times New Roman"/>
+          <w:noProof/>
+          <w:sz w:val="28"/>
+          <w:szCs w:val="28"/>
+        </w:rPr>
+        <w:t xml:space="preserve">      In tabela </w:t>
+      </w:r>
+      <w:r>
+        <w:rPr>
+          <w:rFonts w:ascii="Times New Roman" w:hAnsi="Times New Roman" w:cs="Times New Roman"/>
+          <w:b/>
+          <w:bCs/>
+          <w:noProof/>
+          <w:sz w:val="28"/>
+          <w:szCs w:val="28"/>
+        </w:rPr>
+        <w:t>plati:</w:t>
+      </w:r>
+    </w:p>
+    <w:p>
+      <w:pPr>
+        <w:rPr>
+          <w:rFonts w:ascii="Times New Roman" w:hAnsi="Times New Roman" w:cs="Times New Roman"/>
+          <w:noProof/>
+          <w:sz w:val="28"/>
+          <w:szCs w:val="28"/>
+        </w:rPr>
+      </w:pPr>
+      <w:r>
+        <w:rPr>
+          <w:rFonts w:ascii="Times New Roman" w:hAnsi="Times New Roman" w:cs="Times New Roman"/>
+          <w:b/>
+          <w:bCs/>
+          <w:noProof/>
+          <w:sz w:val="28"/>
+          <w:szCs w:val="28"/>
+        </w:rPr>
+        <w:t>- tip:</w:t>
+      </w:r>
+      <w:r>
+        <w:rPr>
+          <w:rFonts w:ascii="Times New Roman" w:hAnsi="Times New Roman" w:cs="Times New Roman"/>
+          <w:noProof/>
+          <w:sz w:val="28"/>
+          <w:szCs w:val="28"/>
+        </w:rPr>
+        <w:t xml:space="preserve"> list of values: ‘numerar’ sau ‘card’</w:t>
+      </w:r>
+      <w:r>
+        <w:rPr>
+          <w:rFonts w:ascii="Times New Roman" w:hAnsi="Times New Roman" w:cs="Times New Roman"/>
+          <w:noProof/>
+          <w:sz w:val="28"/>
+          <w:szCs w:val="28"/>
+        </w:rPr>
+        <w:t>.</w:t>
+      </w:r>
+    </w:p>
+    <w:p>
+      <w:pPr>
+        <w:rPr>
+          <w:rFonts w:ascii="Times New Roman" w:hAnsi="Times New Roman" w:cs="Times New Roman"/>
+          <w:noProof/>
+          <w:sz w:val="28"/>
+          <w:szCs w:val="28"/>
+        </w:rPr>
+      </w:pPr>
+      <w:r>
+        <w:rPr>
+          <w:rFonts w:ascii="Times New Roman" w:hAnsi="Times New Roman" w:cs="Times New Roman"/>
+          <w:b/>
+          <w:bCs/>
+          <w:noProof/>
+          <w:sz w:val="28"/>
+          <w:szCs w:val="28"/>
+        </w:rPr>
+        <w:t>- suma:</w:t>
+      </w:r>
+      <w:r>
+        <w:rPr>
+          <w:rFonts w:ascii="Times New Roman" w:hAnsi="Times New Roman" w:cs="Times New Roman"/>
+          <w:noProof/>
+          <w:sz w:val="28"/>
+          <w:szCs w:val="28"/>
+        </w:rPr>
+        <w:t xml:space="preserve"> list of values: 500, 900 sau 1700</w:t>
+      </w:r>
+    </w:p>
+    <w:p>
+      <w:pPr>
+        <w:rPr>
+          <w:rFonts w:ascii="Times New Roman" w:hAnsi="Times New Roman" w:cs="Times New Roman"/>
+          <w:noProof/>
+          <w:sz w:val="28"/>
+          <w:szCs w:val="28"/>
+        </w:rPr>
+      </w:pPr>
+    </w:p>
+    <w:p>
+      <w:pPr>
+        <w:rPr>
+          <w:rFonts w:ascii="Times New Roman" w:hAnsi="Times New Roman" w:cs="Times New Roman"/>
+          <w:noProof/>
+          <w:sz w:val="28"/>
+          <w:szCs w:val="28"/>
+        </w:rPr>
+      </w:pPr>
+      <w:r>
+        <w:rPr>
+          <w:rFonts w:ascii="Times New Roman" w:hAnsi="Times New Roman" w:cs="Times New Roman"/>
+          <w:noProof/>
+          <w:sz w:val="28"/>
+          <w:szCs w:val="28"/>
+        </w:rPr>
+        <w:t xml:space="preserve">      In tabela </w:t>
+      </w:r>
+      <w:r>
+        <w:rPr>
+          <w:rFonts w:ascii="Times New Roman" w:hAnsi="Times New Roman" w:cs="Times New Roman"/>
+          <w:b/>
+          <w:bCs/>
+          <w:noProof/>
+          <w:sz w:val="28"/>
+          <w:szCs w:val="28"/>
+        </w:rPr>
+        <w:t>locuri_de_parcare:</w:t>
+      </w:r>
+    </w:p>
+    <w:p>
+      <w:pPr>
+        <w:rPr>
+          <w:rFonts w:ascii="Times New Roman" w:hAnsi="Times New Roman" w:cs="Times New Roman"/>
+          <w:noProof/>
+          <w:sz w:val="28"/>
+          <w:szCs w:val="28"/>
+        </w:rPr>
+      </w:pPr>
+      <w:r>
+        <w:rPr>
+          <w:rFonts w:ascii="Times New Roman" w:hAnsi="Times New Roman" w:cs="Times New Roman"/>
+          <w:noProof/>
+          <w:sz w:val="28"/>
+          <w:szCs w:val="28"/>
+        </w:rPr>
+        <w:t xml:space="preserve">- </w:t>
+      </w:r>
+      <w:r>
+        <w:rPr>
+          <w:rFonts w:ascii="Times New Roman" w:hAnsi="Times New Roman" w:cs="Times New Roman"/>
+          <w:b/>
+          <w:bCs/>
+          <w:noProof/>
+          <w:sz w:val="28"/>
+          <w:szCs w:val="28"/>
+        </w:rPr>
+        <w:t>durata:</w:t>
+      </w:r>
+      <w:r>
+        <w:rPr>
+          <w:rFonts w:ascii="Times New Roman" w:hAnsi="Times New Roman" w:cs="Times New Roman"/>
+          <w:noProof/>
+          <w:sz w:val="28"/>
+          <w:szCs w:val="28"/>
+        </w:rPr>
+        <w:t xml:space="preserve"> list of values: 6,12 sau 24</w:t>
+      </w:r>
+    </w:p>
+    <w:p>
+      <w:pPr>
+        <w:rPr>
+          <w:rFonts w:ascii="Times New Roman" w:hAnsi="Times New Roman" w:cs="Times New Roman"/>
+          <w:noProof/>
+          <w:sz w:val="28"/>
+          <w:szCs w:val="28"/>
+        </w:rPr>
+      </w:pPr>
+    </w:p>
+    <w:p>
+      <w:pPr>
+        <w:rPr>
+          <w:rFonts w:ascii="Times New Roman" w:hAnsi="Times New Roman" w:cs="Times New Roman"/>
+          <w:noProof/>
+          <w:sz w:val="28"/>
+          <w:szCs w:val="28"/>
+        </w:rPr>
+      </w:pPr>
+      <w:r>
+        <w:rPr>
+          <w:rFonts w:ascii="Times New Roman" w:hAnsi="Times New Roman" w:cs="Times New Roman"/>
+          <w:noProof/>
+          <w:sz w:val="28"/>
+          <w:szCs w:val="28"/>
+        </w:rPr>
+        <w:t xml:space="preserve">      In tabela </w:t>
+      </w:r>
+      <w:r>
+        <w:rPr>
+          <w:rFonts w:ascii="Times New Roman" w:hAnsi="Times New Roman" w:cs="Times New Roman"/>
+          <w:b/>
+          <w:bCs/>
+          <w:noProof/>
+          <w:sz w:val="28"/>
+          <w:szCs w:val="28"/>
+        </w:rPr>
+        <w:t>strazi:</w:t>
+      </w:r>
+    </w:p>
+    <w:p>
+      <w:pPr>
+        <w:rPr>
+          <w:rFonts w:ascii="Times New Roman" w:hAnsi="Times New Roman" w:cs="Times New Roman"/>
+          <w:noProof/>
+          <w:sz w:val="28"/>
+          <w:szCs w:val="28"/>
+        </w:rPr>
+      </w:pPr>
+      <w:r>
+        <w:rPr>
+          <w:rFonts w:ascii="Times New Roman" w:hAnsi="Times New Roman" w:cs="Times New Roman"/>
+          <w:noProof/>
+          <w:sz w:val="28"/>
+          <w:szCs w:val="28"/>
+        </w:rPr>
+        <w:t xml:space="preserve">- O constrangere de tip </w:t>
+      </w:r>
+      <w:r>
+        <w:rPr>
+          <w:rFonts w:ascii="Times New Roman" w:hAnsi="Times New Roman" w:cs="Times New Roman"/>
+          <w:noProof/>
+          <w:sz w:val="28"/>
+          <w:szCs w:val="28"/>
+        </w:rPr>
+        <w:t>unic</w:t>
+      </w:r>
+      <w:r>
+        <w:rPr>
+          <w:rFonts w:ascii="Times New Roman" w:hAnsi="Times New Roman" w:cs="Times New Roman"/>
+          <w:noProof/>
+          <w:sz w:val="28"/>
+          <w:szCs w:val="28"/>
+        </w:rPr>
+        <w:t xml:space="preserve"> pentru</w:t>
+      </w:r>
+      <w:r>
+        <w:rPr>
+          <w:rFonts w:ascii="Times New Roman" w:hAnsi="Times New Roman" w:cs="Times New Roman"/>
+          <w:noProof/>
+          <w:sz w:val="28"/>
+          <w:szCs w:val="28"/>
+        </w:rPr>
+        <w:t xml:space="preserve"> denumire si cartier simultan</w:t>
+      </w:r>
+      <w:r>
+        <w:rPr>
+          <w:rFonts w:ascii="Times New Roman" w:hAnsi="Times New Roman" w:cs="Times New Roman"/>
+          <w:noProof/>
+          <w:sz w:val="28"/>
+          <w:szCs w:val="28"/>
+        </w:rPr>
+        <w:t xml:space="preserve">, in ideea ca aceeasi strada sa poata exista dar sa se afla intr-un cartier diferit, </w:t>
+      </w:r>
+      <w:r>
+        <w:rPr>
+          <w:rFonts w:ascii="Times New Roman" w:hAnsi="Times New Roman" w:cs="Times New Roman"/>
+          <w:noProof/>
+          <w:sz w:val="28"/>
+          <w:szCs w:val="28"/>
+        </w:rPr>
+        <w:t xml:space="preserve">dar </w:t>
+      </w:r>
+      <w:r>
+        <w:rPr>
+          <w:rFonts w:ascii="Times New Roman" w:hAnsi="Times New Roman" w:cs="Times New Roman"/>
+          <w:noProof/>
+          <w:sz w:val="28"/>
+          <w:szCs w:val="28"/>
+        </w:rPr>
+        <w:t>niciodata doua strazi cu aceeasi denumire in acelasi cartier.</w:t>
+      </w:r>
+    </w:p>
+    <w:p>
+      <w:pPr>
+        <w:rPr>
+          <w:rFonts w:ascii="Times New Roman" w:hAnsi="Times New Roman" w:cs="Times New Roman"/>
+          <w:noProof/>
+          <w:sz w:val="24"/>
+          <w:szCs w:val="24"/>
+        </w:rPr>
+      </w:pPr>
     </w:p>
     <w:p>
       <w:pPr>
@@ -2209,6 +3346,29 @@
       <w:contextualSpacing/>
     </w:pPr>
   </w:style>
+  <w:style w:type="character" w:styleId="Hyperlink">
+    <w:name w:val="Hyperlink"/>
+    <w:basedOn w:val="DefaultParagraphFont"/>
+    <w:uiPriority w:val="99"/>
+    <w:unhideWhenUsed/>
+    <w:rsid w:val="0013458C"/>
+    <w:rPr>
+      <w:color w:val="0563C1" w:themeColor="hyperlink"/>
+      <w:u w:val="single"/>
+    </w:rPr>
+  </w:style>
+  <w:style w:type="character" w:styleId="UnresolvedMention">
+    <w:name w:val="Unresolved Mention"/>
+    <w:basedOn w:val="DefaultParagraphFont"/>
+    <w:uiPriority w:val="99"/>
+    <w:semiHidden/>
+    <w:unhideWhenUsed/>
+    <w:rsid w:val="0013458C"/>
+    <w:rPr>
+      <w:color w:val="605E5C"/>
+      <w:shd w:val="clear" w:color="auto" w:fill="E1DFDD"/>
+    </w:rPr>
+  </w:style>
 </w:styles>
 </file>
 

</xml_diff>

<commit_message>
Am schimbat atributele serie si numar din varchar in char
</commit_message>
<xml_diff>
--- a/Documentatie-BD.docx
+++ b/Documentatie-BD.docx
@@ -1603,6 +1603,35 @@
           <w:sz w:val="28"/>
           <w:szCs w:val="28"/>
         </w:rPr>
+        <w:t>serie (</w:t>
+      </w:r>
+      <w:r>
+        <w:rPr>
+          <w:rFonts w:ascii="Times New Roman" w:hAnsi="Times New Roman" w:cs="Times New Roman"/>
+          <w:b/>
+          <w:bCs/>
+          <w:noProof/>
+          <w:sz w:val="28"/>
+          <w:szCs w:val="28"/>
+        </w:rPr>
+        <w:t>carti_de_identitate</w:t>
+      </w:r>
+      <w:r>
+        <w:rPr>
+          <w:rFonts w:ascii="Times New Roman" w:hAnsi="Times New Roman" w:cs="Times New Roman"/>
+          <w:noProof/>
+          <w:sz w:val="28"/>
+          <w:szCs w:val="28"/>
+        </w:rPr>
+        <w:t xml:space="preserve">), </w:t>
+      </w:r>
+      <w:r>
+        <w:rPr>
+          <w:rFonts w:ascii="Times New Roman" w:hAnsi="Times New Roman" w:cs="Times New Roman"/>
+          <w:noProof/>
+          <w:sz w:val="28"/>
+          <w:szCs w:val="28"/>
+        </w:rPr>
         <w:t>nume, prenume (</w:t>
       </w:r>
       <w:r>
@@ -1770,17 +1799,18 @@
           <w:sz w:val="24"/>
           <w:szCs w:val="24"/>
         </w:rPr>
-        <w:t>(1|2|5|6)  [0-9][0-9]  (0|1)[0-9]  (0|1|2|3)[0-9]  (0|1|2|3|4|5)[0-9]  [0-9][0-9][0-9]  [0</w:t>
-      </w:r>
-      <w:r>
+        <w:t>(1|2|5|6)  [0-9][0-9]  (0|1)[0-9]  (0|1|2|3)[0-9]  (0|1|2|3|4|5)[0-9]  [0-9][0-9][0-9]  [0-9]</w:t>
+      </w:r>
+    </w:p>
+    <w:p>
+      <w:pPr>
         <w:rPr>
           <w:rFonts w:ascii="Times New Roman" w:hAnsi="Times New Roman" w:cs="Times New Roman"/>
           <w:noProof/>
           <w:sz w:val="24"/>
           <w:szCs w:val="24"/>
         </w:rPr>
-        <w:t>-</w:t>
-      </w:r>
+      </w:pPr>
       <w:r>
         <w:rPr>
           <w:rFonts w:ascii="Times New Roman" w:hAnsi="Times New Roman" w:cs="Times New Roman"/>
@@ -1788,18 +1818,17 @@
           <w:sz w:val="24"/>
           <w:szCs w:val="24"/>
         </w:rPr>
-        <w:t>9]</w:t>
-      </w:r>
-    </w:p>
-    <w:p>
-      <w:pPr>
+        <w:t xml:space="preserve">              </w:t>
+      </w:r>
+      <w:r>
         <w:rPr>
           <w:rFonts w:ascii="Times New Roman" w:hAnsi="Times New Roman" w:cs="Times New Roman"/>
           <w:noProof/>
           <w:sz w:val="24"/>
           <w:szCs w:val="24"/>
         </w:rPr>
-      </w:pPr>
+        <w:t xml:space="preserve"> </w:t>
+      </w:r>
       <w:r>
         <w:rPr>
           <w:rFonts w:ascii="Times New Roman" w:hAnsi="Times New Roman" w:cs="Times New Roman"/>
@@ -1807,115 +1836,186 @@
           <w:sz w:val="24"/>
           <w:szCs w:val="24"/>
         </w:rPr>
-        <w:t xml:space="preserve">              </w:t>
-      </w:r>
-      <w:r>
-        <w:rPr>
-          <w:rFonts w:ascii="Times New Roman" w:hAnsi="Times New Roman" w:cs="Times New Roman"/>
+        <w:t>S             AA            LL              ZZ                      JJ                      NNN             C</w:t>
+      </w:r>
+    </w:p>
+    <w:p>
+      <w:pPr>
+        <w:rPr>
+          <w:rFonts w:ascii="Times New Roman" w:hAnsi="Times New Roman" w:cs="Times New Roman"/>
+          <w:noProof/>
+          <w:sz w:val="28"/>
+          <w:szCs w:val="28"/>
+        </w:rPr>
+      </w:pPr>
+      <w:r>
+        <w:rPr>
+          <w:rFonts w:ascii="Times New Roman" w:hAnsi="Times New Roman" w:cs="Times New Roman"/>
+          <w:b/>
+          <w:bCs/>
+          <w:noProof/>
+          <w:sz w:val="28"/>
+          <w:szCs w:val="28"/>
+        </w:rPr>
+        <w:t>- serie:</w:t>
+      </w:r>
+      <w:r>
+        <w:rPr>
+          <w:rFonts w:ascii="Times New Roman" w:hAnsi="Times New Roman" w:cs="Times New Roman"/>
+          <w:noProof/>
+          <w:sz w:val="28"/>
+          <w:szCs w:val="28"/>
+        </w:rPr>
+        <w:t xml:space="preserve"> sa fie de 2 caractere</w:t>
+      </w:r>
+    </w:p>
+    <w:p>
+      <w:pPr>
+        <w:rPr>
+          <w:rFonts w:ascii="Times New Roman" w:hAnsi="Times New Roman" w:cs="Times New Roman"/>
+          <w:noProof/>
+          <w:sz w:val="28"/>
+          <w:szCs w:val="28"/>
+        </w:rPr>
+      </w:pPr>
+      <w:r>
+        <w:rPr>
+          <w:rFonts w:ascii="Times New Roman" w:hAnsi="Times New Roman" w:cs="Times New Roman"/>
+          <w:b/>
+          <w:bCs/>
+          <w:noProof/>
+          <w:sz w:val="28"/>
+          <w:szCs w:val="28"/>
+        </w:rPr>
+        <w:t>- numar:</w:t>
+      </w:r>
+      <w:r>
+        <w:rPr>
+          <w:rFonts w:ascii="Times New Roman" w:hAnsi="Times New Roman" w:cs="Times New Roman"/>
+          <w:noProof/>
+          <w:sz w:val="28"/>
+          <w:szCs w:val="28"/>
+        </w:rPr>
+        <w:t xml:space="preserve"> sa contina doar cifre si sa fie de 6 caractere.</w:t>
+      </w:r>
+    </w:p>
+    <w:p>
+      <w:pPr>
+        <w:rPr>
+          <w:rFonts w:ascii="Times New Roman" w:hAnsi="Times New Roman" w:cs="Times New Roman"/>
+          <w:noProof/>
+          <w:sz w:val="28"/>
+          <w:szCs w:val="28"/>
+        </w:rPr>
+      </w:pPr>
+      <w:r>
+        <w:rPr>
+          <w:rFonts w:ascii="Times New Roman" w:hAnsi="Times New Roman" w:cs="Times New Roman"/>
+          <w:b/>
+          <w:bCs/>
           <w:noProof/>
           <w:sz w:val="24"/>
           <w:szCs w:val="24"/>
         </w:rPr>
+        <w:t xml:space="preserve">- </w:t>
+      </w:r>
+      <w:r>
+        <w:rPr>
+          <w:rFonts w:ascii="Times New Roman" w:hAnsi="Times New Roman" w:cs="Times New Roman"/>
+          <w:b/>
+          <w:bCs/>
+          <w:noProof/>
+          <w:sz w:val="28"/>
+          <w:szCs w:val="28"/>
+        </w:rPr>
+        <w:t>sex:</w:t>
+      </w:r>
+      <w:r>
+        <w:rPr>
+          <w:rFonts w:ascii="Times New Roman" w:hAnsi="Times New Roman" w:cs="Times New Roman"/>
+          <w:noProof/>
+          <w:sz w:val="28"/>
+          <w:szCs w:val="28"/>
+        </w:rPr>
+        <w:t xml:space="preserve"> list of values: M/F</w:t>
+      </w:r>
+    </w:p>
+    <w:p>
+      <w:pPr>
+        <w:rPr>
+          <w:rFonts w:ascii="Times New Roman" w:hAnsi="Times New Roman" w:cs="Times New Roman"/>
+          <w:noProof/>
+          <w:sz w:val="28"/>
+          <w:szCs w:val="28"/>
+        </w:rPr>
+      </w:pPr>
+      <w:r>
+        <w:rPr>
+          <w:rFonts w:ascii="Times New Roman" w:hAnsi="Times New Roman" w:cs="Times New Roman"/>
+          <w:b/>
+          <w:bCs/>
+          <w:noProof/>
+          <w:sz w:val="28"/>
+          <w:szCs w:val="28"/>
+        </w:rPr>
+        <w:t xml:space="preserve">- </w:t>
+      </w:r>
+      <w:r>
+        <w:rPr>
+          <w:rFonts w:ascii="Times New Roman" w:hAnsi="Times New Roman" w:cs="Times New Roman"/>
+          <w:noProof/>
+          <w:sz w:val="28"/>
+          <w:szCs w:val="28"/>
+        </w:rPr>
+        <w:t xml:space="preserve">Exista o constrangere de tip unic pe atributele </w:t>
+      </w:r>
+      <w:r>
+        <w:rPr>
+          <w:rFonts w:ascii="Times New Roman" w:hAnsi="Times New Roman" w:cs="Times New Roman"/>
+          <w:b/>
+          <w:bCs/>
+          <w:noProof/>
+          <w:sz w:val="28"/>
+          <w:szCs w:val="28"/>
+        </w:rPr>
+        <w:t>(serie, numar)</w:t>
+      </w:r>
+      <w:r>
+        <w:rPr>
+          <w:rFonts w:ascii="Times New Roman" w:hAnsi="Times New Roman" w:cs="Times New Roman"/>
+          <w:b/>
+          <w:bCs/>
+          <w:noProof/>
+          <w:sz w:val="28"/>
+          <w:szCs w:val="28"/>
+        </w:rPr>
         <w:t xml:space="preserve"> </w:t>
       </w:r>
       <w:r>
         <w:rPr>
           <w:rFonts w:ascii="Times New Roman" w:hAnsi="Times New Roman" w:cs="Times New Roman"/>
           <w:noProof/>
-          <w:sz w:val="24"/>
-          <w:szCs w:val="24"/>
-        </w:rPr>
-        <w:t>S             AA            LL              ZZ                      JJ                      NNN             C</w:t>
-      </w:r>
-    </w:p>
-    <w:p>
-      <w:pPr>
-        <w:rPr>
-          <w:rFonts w:ascii="Times New Roman" w:hAnsi="Times New Roman" w:cs="Times New Roman"/>
-          <w:noProof/>
-          <w:sz w:val="28"/>
-          <w:szCs w:val="28"/>
-        </w:rPr>
-      </w:pPr>
-      <w:r>
-        <w:rPr>
-          <w:rFonts w:ascii="Times New Roman" w:hAnsi="Times New Roman" w:cs="Times New Roman"/>
-          <w:b/>
-          <w:bCs/>
-          <w:noProof/>
-          <w:sz w:val="24"/>
-          <w:szCs w:val="24"/>
-        </w:rPr>
-        <w:t xml:space="preserve">- </w:t>
-      </w:r>
-      <w:r>
-        <w:rPr>
-          <w:rFonts w:ascii="Times New Roman" w:hAnsi="Times New Roman" w:cs="Times New Roman"/>
-          <w:b/>
-          <w:bCs/>
-          <w:noProof/>
-          <w:sz w:val="28"/>
-          <w:szCs w:val="28"/>
-        </w:rPr>
-        <w:t>sex:</w:t>
-      </w:r>
-      <w:r>
-        <w:rPr>
-          <w:rFonts w:ascii="Times New Roman" w:hAnsi="Times New Roman" w:cs="Times New Roman"/>
-          <w:noProof/>
-          <w:sz w:val="28"/>
-          <w:szCs w:val="28"/>
-        </w:rPr>
-        <w:t xml:space="preserve"> list of values: M/F</w:t>
-      </w:r>
-    </w:p>
-    <w:p>
-      <w:pPr>
-        <w:rPr>
-          <w:rFonts w:ascii="Times New Roman" w:hAnsi="Times New Roman" w:cs="Times New Roman"/>
-          <w:b/>
-          <w:bCs/>
-          <w:noProof/>
-          <w:sz w:val="28"/>
-          <w:szCs w:val="28"/>
-        </w:rPr>
-      </w:pPr>
-      <w:r>
-        <w:rPr>
-          <w:rFonts w:ascii="Times New Roman" w:hAnsi="Times New Roman" w:cs="Times New Roman"/>
-          <w:b/>
-          <w:bCs/>
-          <w:noProof/>
-          <w:sz w:val="28"/>
-          <w:szCs w:val="28"/>
-        </w:rPr>
-        <w:t>- serie_nr</w:t>
-      </w:r>
-      <w:r>
-        <w:rPr>
-          <w:rFonts w:ascii="Times New Roman" w:hAnsi="Times New Roman" w:cs="Times New Roman"/>
-          <w:b/>
-          <w:bCs/>
-          <w:noProof/>
-          <w:sz w:val="28"/>
-          <w:szCs w:val="28"/>
-        </w:rPr>
-        <w:t xml:space="preserve">: </w:t>
-      </w:r>
-      <w:r>
-        <w:rPr>
-          <w:rFonts w:ascii="Times New Roman" w:hAnsi="Times New Roman" w:cs="Times New Roman"/>
-          <w:noProof/>
-          <w:sz w:val="28"/>
-          <w:szCs w:val="28"/>
-        </w:rPr>
-        <w:t>TO DO</w:t>
-      </w:r>
-    </w:p>
-    <w:p>
-      <w:pPr>
-        <w:rPr>
-          <w:rFonts w:ascii="Times New Roman" w:hAnsi="Times New Roman" w:cs="Times New Roman"/>
+          <w:sz w:val="28"/>
+          <w:szCs w:val="28"/>
+        </w:rPr>
+        <w:t>ca amandoua simultan sa fie unice</w:t>
+      </w:r>
+      <w:r>
+        <w:rPr>
+          <w:rFonts w:ascii="Times New Roman" w:hAnsi="Times New Roman" w:cs="Times New Roman"/>
+          <w:noProof/>
+          <w:sz w:val="28"/>
+          <w:szCs w:val="28"/>
+        </w:rPr>
+        <w:t xml:space="preserve"> (sa nu existe 2 serii cu acelasi numar)</w:t>
+      </w:r>
+    </w:p>
+    <w:p>
+      <w:pPr>
+        <w:rPr>
+          <w:rFonts w:ascii="Times New Roman" w:hAnsi="Times New Roman" w:cs="Times New Roman"/>
+          <w:b/>
+          <w:bCs/>
           <w:noProof/>
           <w:sz w:val="28"/>
           <w:szCs w:val="28"/>
@@ -2327,6 +2427,7 @@
           <w:sz w:val="28"/>
           <w:szCs w:val="28"/>
         </w:rPr>
+        <w:lastRenderedPageBreak/>
         <w:t>- capacitate_motor:</w:t>
       </w:r>
       <w:r>
@@ -2354,17 +2455,7 @@
           <w:sz w:val="28"/>
           <w:szCs w:val="28"/>
         </w:rPr>
-        <w:t xml:space="preserve">0-9999. Am ales o plaja mare pentru a putea include masinile electrice (care au capacitatea motor 0), masinile normale ( in jur </w:t>
-      </w:r>
-      <w:r>
-        <w:rPr>
-          <w:rFonts w:ascii="Times New Roman" w:hAnsi="Times New Roman" w:cs="Times New Roman"/>
-          <w:noProof/>
-          <w:sz w:val="28"/>
-          <w:szCs w:val="28"/>
-        </w:rPr>
-        <w:lastRenderedPageBreak/>
-        <w:t>de 1000-2399) dar si masini cu capacitate mare (peste 6000</w:t>
+        <w:t>0-9999. Am ales o plaja mare pentru a putea include masinile electrice (care au capacitatea motor 0), masinile normale ( in jur de 1000-2399) dar si masini cu capacitate mare (peste 6000</w:t>
       </w:r>
       <w:r>
         <w:rPr>

</xml_diff>

<commit_message>
update la documentatie: trigger-ele de la data_nastere si data_tranzactie
</commit_message>
<xml_diff>
--- a/Documentatie-BD.docx
+++ b/Documentatie-BD.docx
@@ -4897,6 +4897,45 @@
       <w:r>
         <w:rPr>
           <w:rFonts w:ascii="Times New Roman" w:hAnsi="Times New Roman" w:cs="Times New Roman"/>
+          <w:noProof/>
+          <w:sz w:val="28"/>
+          <w:szCs w:val="28"/>
+        </w:rPr>
+        <w:t xml:space="preserve">- </w:t>
+      </w:r>
+      <w:r>
+        <w:rPr>
+          <w:rFonts w:ascii="Times New Roman" w:hAnsi="Times New Roman" w:cs="Times New Roman"/>
+          <w:b/>
+          <w:bCs/>
+          <w:noProof/>
+          <w:sz w:val="28"/>
+          <w:szCs w:val="28"/>
+        </w:rPr>
+        <w:t>data_nastere:</w:t>
+      </w:r>
+      <w:r>
+        <w:rPr>
+          <w:rFonts w:ascii="Times New Roman" w:hAnsi="Times New Roman" w:cs="Times New Roman"/>
+          <w:noProof/>
+          <w:sz w:val="28"/>
+          <w:szCs w:val="28"/>
+        </w:rPr>
+        <w:t xml:space="preserve"> să fie mai mică decât data curentă</w:t>
+      </w:r>
+    </w:p>
+    <w:p>
+      <w:pPr>
+        <w:rPr>
+          <w:rFonts w:ascii="Times New Roman" w:hAnsi="Times New Roman" w:cs="Times New Roman"/>
+          <w:noProof/>
+          <w:sz w:val="28"/>
+          <w:szCs w:val="28"/>
+        </w:rPr>
+      </w:pPr>
+      <w:r>
+        <w:rPr>
+          <w:rFonts w:ascii="Times New Roman" w:hAnsi="Times New Roman" w:cs="Times New Roman"/>
           <w:b/>
           <w:bCs/>
           <w:noProof/>
@@ -4923,7 +4962,25 @@
           <w:sz w:val="28"/>
           <w:szCs w:val="28"/>
         </w:rPr>
-        <w:t xml:space="preserve"> list of values: M/F</w:t>
+        <w:t xml:space="preserve"> </w:t>
+      </w:r>
+      <w:r>
+        <w:rPr>
+          <w:rFonts w:ascii="Times New Roman" w:hAnsi="Times New Roman" w:cs="Times New Roman"/>
+          <w:noProof/>
+          <w:sz w:val="28"/>
+          <w:szCs w:val="28"/>
+        </w:rPr>
+        <w:t>lista de valori</w:t>
+      </w:r>
+      <w:r>
+        <w:rPr>
+          <w:rFonts w:ascii="Times New Roman" w:hAnsi="Times New Roman" w:cs="Times New Roman"/>
+          <w:noProof/>
+          <w:sz w:val="28"/>
+          <w:szCs w:val="28"/>
+        </w:rPr>
+        <w:t>: M/F</w:t>
       </w:r>
     </w:p>
     <w:p>
@@ -5090,18 +5147,6 @@
       <w:pPr>
         <w:rPr>
           <w:rFonts w:ascii="Times New Roman" w:hAnsi="Times New Roman" w:cs="Times New Roman"/>
-          <w:noProof/>
-          <w:sz w:val="28"/>
-          <w:szCs w:val="28"/>
-        </w:rPr>
-      </w:pPr>
-    </w:p>
-    <w:p>
-      <w:pPr>
-        <w:rPr>
-          <w:rFonts w:ascii="Times New Roman" w:hAnsi="Times New Roman" w:cs="Times New Roman"/>
-          <w:b/>
-          <w:bCs/>
           <w:noProof/>
           <w:sz w:val="28"/>
           <w:szCs w:val="28"/>
@@ -5937,7 +5982,16 @@
           <w:sz w:val="28"/>
           <w:szCs w:val="28"/>
         </w:rPr>
-        <w:t xml:space="preserve">list of ranges: </w:t>
+        <w:t>interval</w:t>
+      </w:r>
+      <w:r>
+        <w:rPr>
+          <w:rFonts w:ascii="Times New Roman" w:hAnsi="Times New Roman" w:cs="Times New Roman"/>
+          <w:noProof/>
+          <w:sz w:val="28"/>
+          <w:szCs w:val="28"/>
+        </w:rPr>
+        <w:t xml:space="preserve">: </w:t>
       </w:r>
       <w:r>
         <w:rPr>
@@ -6070,7 +6124,25 @@
           <w:sz w:val="28"/>
           <w:szCs w:val="28"/>
         </w:rPr>
-        <w:t xml:space="preserve"> list of values: ‘numerar’ sau ‘card’</w:t>
+        <w:t xml:space="preserve"> lis</w:t>
+      </w:r>
+      <w:r>
+        <w:rPr>
+          <w:rFonts w:ascii="Times New Roman" w:hAnsi="Times New Roman" w:cs="Times New Roman"/>
+          <w:noProof/>
+          <w:sz w:val="28"/>
+          <w:szCs w:val="28"/>
+        </w:rPr>
+        <w:t>tă de valori</w:t>
+      </w:r>
+      <w:r>
+        <w:rPr>
+          <w:rFonts w:ascii="Times New Roman" w:hAnsi="Times New Roman" w:cs="Times New Roman"/>
+          <w:noProof/>
+          <w:sz w:val="28"/>
+          <w:szCs w:val="28"/>
+        </w:rPr>
+        <w:t>: ‘numerar’ sau ‘card’</w:t>
       </w:r>
       <w:r>
         <w:rPr>
@@ -6109,7 +6181,75 @@
           <w:sz w:val="28"/>
           <w:szCs w:val="28"/>
         </w:rPr>
-        <w:t xml:space="preserve"> list of values: 500, 900 sau 1700</w:t>
+        <w:t xml:space="preserve"> list</w:t>
+      </w:r>
+      <w:r>
+        <w:rPr>
+          <w:rFonts w:ascii="Times New Roman" w:hAnsi="Times New Roman" w:cs="Times New Roman"/>
+          <w:noProof/>
+          <w:sz w:val="28"/>
+          <w:szCs w:val="28"/>
+        </w:rPr>
+        <w:t>ă de valori</w:t>
+      </w:r>
+      <w:r>
+        <w:rPr>
+          <w:rFonts w:ascii="Times New Roman" w:hAnsi="Times New Roman" w:cs="Times New Roman"/>
+          <w:noProof/>
+          <w:sz w:val="28"/>
+          <w:szCs w:val="28"/>
+        </w:rPr>
+        <w:t>: 500, 900 sau 1700</w:t>
+      </w:r>
+    </w:p>
+    <w:p>
+      <w:pPr>
+        <w:rPr>
+          <w:rFonts w:ascii="Times New Roman" w:hAnsi="Times New Roman" w:cs="Times New Roman"/>
+          <w:noProof/>
+          <w:sz w:val="28"/>
+          <w:szCs w:val="28"/>
+          <w:lang w:val="ro-RO"/>
+        </w:rPr>
+      </w:pPr>
+      <w:r>
+        <w:rPr>
+          <w:rFonts w:ascii="Times New Roman" w:hAnsi="Times New Roman" w:cs="Times New Roman"/>
+          <w:noProof/>
+          <w:sz w:val="28"/>
+          <w:szCs w:val="28"/>
+        </w:rPr>
+        <w:t xml:space="preserve">- </w:t>
+      </w:r>
+      <w:r>
+        <w:rPr>
+          <w:rFonts w:ascii="Times New Roman" w:hAnsi="Times New Roman" w:cs="Times New Roman"/>
+          <w:b/>
+          <w:bCs/>
+          <w:noProof/>
+          <w:sz w:val="28"/>
+          <w:szCs w:val="28"/>
+        </w:rPr>
+        <w:t>data_tranzactie:</w:t>
+      </w:r>
+      <w:r>
+        <w:rPr>
+          <w:rFonts w:ascii="Times New Roman" w:hAnsi="Times New Roman" w:cs="Times New Roman"/>
+          <w:noProof/>
+          <w:sz w:val="28"/>
+          <w:szCs w:val="28"/>
+        </w:rPr>
+        <w:t xml:space="preserve"> </w:t>
+      </w:r>
+      <w:r>
+        <w:rPr>
+          <w:rFonts w:ascii="Times New Roman" w:hAnsi="Times New Roman" w:cs="Times New Roman"/>
+          <w:noProof/>
+          <w:sz w:val="28"/>
+          <w:szCs w:val="28"/>
+          <w:lang w:val="ro-RO"/>
+        </w:rPr>
+        <w:t>să fie mai mică decât data curentă.</w:t>
       </w:r>
     </w:p>
     <w:p>
@@ -6188,35 +6328,110 @@
           <w:sz w:val="28"/>
           <w:szCs w:val="28"/>
         </w:rPr>
-        <w:t xml:space="preserve"> list of values: 6,12 sau 24</w:t>
-      </w:r>
-    </w:p>
-    <w:p>
-      <w:pPr>
-        <w:rPr>
-          <w:rFonts w:ascii="Times New Roman" w:hAnsi="Times New Roman" w:cs="Times New Roman"/>
-          <w:noProof/>
-          <w:sz w:val="28"/>
-          <w:szCs w:val="28"/>
-        </w:rPr>
-      </w:pPr>
-    </w:p>
-    <w:p>
-      <w:pPr>
-        <w:rPr>
-          <w:rFonts w:ascii="Times New Roman" w:hAnsi="Times New Roman" w:cs="Times New Roman"/>
-          <w:noProof/>
-          <w:sz w:val="28"/>
-          <w:szCs w:val="28"/>
-        </w:rPr>
-      </w:pPr>
-      <w:r>
-        <w:rPr>
-          <w:rFonts w:ascii="Times New Roman" w:hAnsi="Times New Roman" w:cs="Times New Roman"/>
-          <w:noProof/>
-          <w:sz w:val="28"/>
-          <w:szCs w:val="28"/>
-        </w:rPr>
+        <w:t xml:space="preserve"> list</w:t>
+      </w:r>
+      <w:r>
+        <w:rPr>
+          <w:rFonts w:ascii="Times New Roman" w:hAnsi="Times New Roman" w:cs="Times New Roman"/>
+          <w:noProof/>
+          <w:sz w:val="28"/>
+          <w:szCs w:val="28"/>
+        </w:rPr>
+        <w:t>ă</w:t>
+      </w:r>
+      <w:r>
+        <w:rPr>
+          <w:rFonts w:ascii="Times New Roman" w:hAnsi="Times New Roman" w:cs="Times New Roman"/>
+          <w:noProof/>
+          <w:sz w:val="28"/>
+          <w:szCs w:val="28"/>
+        </w:rPr>
+        <w:t xml:space="preserve"> </w:t>
+      </w:r>
+      <w:r>
+        <w:rPr>
+          <w:rFonts w:ascii="Times New Roman" w:hAnsi="Times New Roman" w:cs="Times New Roman"/>
+          <w:noProof/>
+          <w:sz w:val="28"/>
+          <w:szCs w:val="28"/>
+        </w:rPr>
+        <w:t>de</w:t>
+      </w:r>
+      <w:r>
+        <w:rPr>
+          <w:rFonts w:ascii="Times New Roman" w:hAnsi="Times New Roman" w:cs="Times New Roman"/>
+          <w:noProof/>
+          <w:sz w:val="28"/>
+          <w:szCs w:val="28"/>
+        </w:rPr>
+        <w:t xml:space="preserve"> val</w:t>
+      </w:r>
+      <w:r>
+        <w:rPr>
+          <w:rFonts w:ascii="Times New Roman" w:hAnsi="Times New Roman" w:cs="Times New Roman"/>
+          <w:noProof/>
+          <w:sz w:val="28"/>
+          <w:szCs w:val="28"/>
+        </w:rPr>
+        <w:t>ori</w:t>
+      </w:r>
+      <w:r>
+        <w:rPr>
+          <w:rFonts w:ascii="Times New Roman" w:hAnsi="Times New Roman" w:cs="Times New Roman"/>
+          <w:noProof/>
+          <w:sz w:val="28"/>
+          <w:szCs w:val="28"/>
+        </w:rPr>
+        <w:t>: 6,12 sau 24</w:t>
+      </w:r>
+    </w:p>
+    <w:p>
+      <w:pPr>
+        <w:rPr>
+          <w:rFonts w:ascii="Times New Roman" w:hAnsi="Times New Roman" w:cs="Times New Roman"/>
+          <w:noProof/>
+          <w:sz w:val="28"/>
+          <w:szCs w:val="28"/>
+        </w:rPr>
+      </w:pPr>
+    </w:p>
+    <w:p>
+      <w:pPr>
+        <w:rPr>
+          <w:rFonts w:ascii="Times New Roman" w:hAnsi="Times New Roman" w:cs="Times New Roman"/>
+          <w:noProof/>
+          <w:sz w:val="28"/>
+          <w:szCs w:val="28"/>
+        </w:rPr>
+      </w:pPr>
+    </w:p>
+    <w:p>
+      <w:pPr>
+        <w:rPr>
+          <w:rFonts w:ascii="Times New Roman" w:hAnsi="Times New Roman" w:cs="Times New Roman"/>
+          <w:noProof/>
+          <w:sz w:val="28"/>
+          <w:szCs w:val="28"/>
+        </w:rPr>
+      </w:pPr>
+    </w:p>
+    <w:p>
+      <w:pPr>
+        <w:rPr>
+          <w:rFonts w:ascii="Times New Roman" w:hAnsi="Times New Roman" w:cs="Times New Roman"/>
+          <w:noProof/>
+          <w:sz w:val="28"/>
+          <w:szCs w:val="28"/>
+        </w:rPr>
+      </w:pPr>
+      <w:r>
+        <w:rPr>
+          <w:rFonts w:ascii="Times New Roman" w:hAnsi="Times New Roman" w:cs="Times New Roman"/>
+          <w:noProof/>
+          <w:sz w:val="28"/>
+          <w:szCs w:val="28"/>
+        </w:rPr>
+        <w:lastRenderedPageBreak/>
         <w:t xml:space="preserve">      In tabela </w:t>
       </w:r>
       <w:r>

</xml_diff>